<commit_message>
phuc update sdd and srs
</commit_message>
<xml_diff>
--- a/Planning  Nghien cuu tinh kha thi.docx
+++ b/Planning  Nghien cuu tinh kha thi.docx
@@ -715,17 +715,16 @@
     <w:p>
       <w:pPr>
         <w:spacing w:before="0" w:beforeAutospacing="0" w:after="120" w:afterAutospacing="0" w:line="240" w:lineRule="auto"/>
-        <w:jc w:val="both"/>
+        <w:ind w:firstLine="0"/>
+        <w:jc w:val="center"/>
         <w:rPr>
           <w:b/>
-          <w:sz w:val="24"/>
           <w:szCs w:val="24"/>
         </w:rPr>
       </w:pPr>
       <w:r>
         <w:rPr>
           <w:b/>
-          <w:sz w:val="24"/>
           <w:szCs w:val="24"/>
         </w:rPr>
         <w:t>Bảng ghi nhận sự thay đổi của tài liệu</w:t>
@@ -3553,10 +3552,12 @@
           <w:szCs w:val="24"/>
         </w:rPr>
       </w:pPr>
+      <w:bookmarkStart w:id="0" w:name="_GoBack"/>
     </w:p>
     <w:p>
       <w:pPr>
         <w:spacing w:before="0" w:beforeAutospacing="0" w:after="0" w:afterAutospacing="0" w:line="240" w:lineRule="auto"/>
+        <w:ind w:firstLine="0"/>
         <w:jc w:val="center"/>
         <w:rPr>
           <w:b/>
@@ -4042,6 +4043,7 @@
         </w:rPr>
       </w:pPr>
     </w:p>
+    <w:bookmarkEnd w:id="0"/>
     <w:p>
       <w:pPr>
         <w:spacing w:before="0" w:beforeAutospacing="0" w:after="160" w:afterAutospacing="0" w:line="240" w:lineRule="auto"/>
@@ -5449,7 +5451,7 @@
           <w:szCs w:val="24"/>
         </w:rPr>
       </w:pPr>
-      <w:bookmarkStart w:id="0" w:name="_Toc443290879"/>
+      <w:bookmarkStart w:id="1" w:name="_Toc443290879"/>
       <w:r>
         <w:rPr>
           <w:szCs w:val="24"/>
@@ -5457,17 +5459,17 @@
         <w:lastRenderedPageBreak/>
         <w:t>1. GIỚI THIỆU</w:t>
       </w:r>
-      <w:bookmarkEnd w:id="0"/>
+      <w:bookmarkEnd w:id="1"/>
     </w:p>
     <w:p>
       <w:pPr>
         <w:pStyle w:val="Heading2"/>
       </w:pPr>
-      <w:bookmarkStart w:id="1" w:name="_Toc443290880"/>
+      <w:bookmarkStart w:id="2" w:name="_Toc443290880"/>
       <w:r>
         <w:t>1.1. Mục đích tài liệu</w:t>
       </w:r>
-      <w:bookmarkEnd w:id="1"/>
+      <w:bookmarkEnd w:id="2"/>
     </w:p>
     <w:p>
       <w:pPr>
@@ -5530,14 +5532,14 @@
           <w:szCs w:val="24"/>
         </w:rPr>
       </w:pPr>
-      <w:bookmarkStart w:id="2" w:name="_Toc443290881"/>
+      <w:bookmarkStart w:id="3" w:name="_Toc443290881"/>
       <w:r>
         <w:rPr>
           <w:szCs w:val="24"/>
         </w:rPr>
         <w:t>1.2. Phạm vi tài liệu</w:t>
       </w:r>
-      <w:bookmarkEnd w:id="2"/>
+      <w:bookmarkEnd w:id="3"/>
     </w:p>
     <w:p>
       <w:pPr>
@@ -5692,14 +5694,14 @@
           <w:szCs w:val="24"/>
         </w:rPr>
       </w:pPr>
-      <w:bookmarkStart w:id="3" w:name="_Toc443290882"/>
+      <w:bookmarkStart w:id="4" w:name="_Toc443290882"/>
       <w:r>
         <w:rPr>
           <w:szCs w:val="24"/>
         </w:rPr>
         <w:t>1.3. Thuật ngữ và các từ viết tắt</w:t>
       </w:r>
-      <w:bookmarkEnd w:id="3"/>
+      <w:bookmarkEnd w:id="4"/>
     </w:p>
     <w:p>
       <w:pPr>
@@ -6302,14 +6304,14 @@
           <w:szCs w:val="24"/>
         </w:rPr>
       </w:pPr>
-      <w:bookmarkStart w:id="4" w:name="_Toc443290883"/>
+      <w:bookmarkStart w:id="5" w:name="_Toc443290883"/>
       <w:r>
         <w:rPr>
           <w:szCs w:val="24"/>
         </w:rPr>
         <w:t>1.4. Tài liệu tham khảo</w:t>
       </w:r>
-      <w:bookmarkEnd w:id="4"/>
+      <w:bookmarkEnd w:id="5"/>
     </w:p>
     <w:tbl>
       <w:tblPr>
@@ -6503,14 +6505,14 @@
           <w:szCs w:val="24"/>
         </w:rPr>
       </w:pPr>
-      <w:bookmarkStart w:id="5" w:name="_Toc443290884"/>
+      <w:bookmarkStart w:id="6" w:name="_Toc443290884"/>
       <w:r>
         <w:rPr>
           <w:szCs w:val="24"/>
         </w:rPr>
         <w:t>1.5. Mô tả tài liệu</w:t>
       </w:r>
-      <w:bookmarkEnd w:id="5"/>
+      <w:bookmarkEnd w:id="6"/>
     </w:p>
     <w:p>
       <w:pPr>
@@ -6661,7 +6663,7 @@
           <w:szCs w:val="24"/>
         </w:rPr>
       </w:pPr>
-      <w:bookmarkStart w:id="6" w:name="_Toc443290885"/>
+      <w:bookmarkStart w:id="7" w:name="_Toc443290885"/>
       <w:r>
         <w:rPr>
           <w:szCs w:val="24"/>
@@ -6669,7 +6671,7 @@
         <w:lastRenderedPageBreak/>
         <w:t>2. TỔNG QUAN VỀ DỰ ÁN VÀ PHƯƠNG ÁN TRIỂN KHAI</w:t>
       </w:r>
-      <w:bookmarkEnd w:id="6"/>
+      <w:bookmarkEnd w:id="7"/>
     </w:p>
     <w:p>
       <w:pPr>
@@ -6679,14 +6681,14 @@
           <w:szCs w:val="24"/>
         </w:rPr>
       </w:pPr>
-      <w:bookmarkStart w:id="7" w:name="_Toc443290886"/>
+      <w:bookmarkStart w:id="8" w:name="_Toc443290886"/>
       <w:r>
         <w:rPr>
           <w:szCs w:val="24"/>
         </w:rPr>
         <w:t>2.1. Yêu cầu chung của phần mềm</w:t>
       </w:r>
-      <w:bookmarkEnd w:id="7"/>
+      <w:bookmarkEnd w:id="8"/>
     </w:p>
     <w:p>
       <w:pPr>
@@ -7242,14 +7244,14 @@
           <w:szCs w:val="24"/>
         </w:rPr>
       </w:pPr>
-      <w:bookmarkStart w:id="8" w:name="_Toc443290887"/>
+      <w:bookmarkStart w:id="9" w:name="_Toc443290887"/>
       <w:r>
         <w:rPr>
           <w:szCs w:val="24"/>
         </w:rPr>
         <w:t>2.2. Mục tiêu của dự án</w:t>
       </w:r>
-      <w:bookmarkEnd w:id="8"/>
+      <w:bookmarkEnd w:id="9"/>
     </w:p>
     <w:p>
       <w:pPr>
@@ -7362,14 +7364,14 @@
           <w:szCs w:val="24"/>
         </w:rPr>
       </w:pPr>
-      <w:bookmarkStart w:id="9" w:name="_Toc443290888"/>
+      <w:bookmarkStart w:id="10" w:name="_Toc443290888"/>
       <w:r>
         <w:rPr>
           <w:szCs w:val="24"/>
         </w:rPr>
         <w:t>2.3. Những vấn đề cần giải quyết</w:t>
       </w:r>
-      <w:bookmarkEnd w:id="9"/>
+      <w:bookmarkEnd w:id="10"/>
     </w:p>
     <w:p>
       <w:pPr>
@@ -7931,14 +7933,14 @@
           <w:szCs w:val="24"/>
         </w:rPr>
       </w:pPr>
-      <w:bookmarkStart w:id="10" w:name="_Toc443290889"/>
+      <w:bookmarkStart w:id="11" w:name="_Toc443290889"/>
       <w:r>
         <w:rPr>
           <w:szCs w:val="24"/>
         </w:rPr>
         <w:t>2.4. Phương án triển khai</w:t>
       </w:r>
-      <w:bookmarkEnd w:id="10"/>
+      <w:bookmarkEnd w:id="11"/>
     </w:p>
     <w:p>
       <w:pPr>
@@ -8109,7 +8111,7 @@
           <w:szCs w:val="24"/>
         </w:rPr>
       </w:pPr>
-      <w:bookmarkStart w:id="11" w:name="_Toc443290890"/>
+      <w:bookmarkStart w:id="12" w:name="_Toc443290890"/>
       <w:r>
         <w:rPr>
           <w:szCs w:val="24"/>
@@ -8117,7 +8119,7 @@
         <w:lastRenderedPageBreak/>
         <w:t>3. PHÂN TÍCH TÍNH KHẢ THI</w:t>
       </w:r>
-      <w:bookmarkEnd w:id="11"/>
+      <w:bookmarkEnd w:id="12"/>
     </w:p>
     <w:p>
       <w:pPr>
@@ -8128,7 +8130,7 @@
           <w:lang w:val="fr-FR"/>
         </w:rPr>
       </w:pPr>
-      <w:bookmarkStart w:id="12" w:name="_Toc443290891"/>
+      <w:bookmarkStart w:id="13" w:name="_Toc443290891"/>
       <w:r>
         <w:rPr>
           <w:szCs w:val="24"/>
@@ -8136,7 +8138,7 @@
         </w:rPr>
         <w:t>3.1. Khả thi về kinh tế</w:t>
       </w:r>
-      <w:bookmarkEnd w:id="12"/>
+      <w:bookmarkEnd w:id="13"/>
     </w:p>
     <w:p>
       <w:pPr>
@@ -11116,17 +11118,7 @@
           <w:szCs w:val="24"/>
           <w:lang w:val="fr-FR"/>
         </w:rPr>
-        <w:t>Số tiền trên chỉ mang tính ước lư</w:t>
-      </w:r>
-      <w:bookmarkStart w:id="13" w:name="_GoBack"/>
-      <w:bookmarkEnd w:id="13"/>
-      <w:r>
-        <w:rPr>
-          <w:sz w:val="24"/>
-          <w:szCs w:val="24"/>
-          <w:lang w:val="fr-FR"/>
-        </w:rPr>
-        <w:t>ợng gần đúng với số lượng học sinh, số khối học, số lớp cũng như phí dịch vụ tin nhắn, gọi điện của các nhà mạng viễn thông Việt Nam trong vòng 5 năm trở lại đây.</w:t>
+        <w:t>Số tiền trên chỉ mang tính ước lượng gần đúng với số lượng học sinh, số khối học, số lớp cũng như phí dịch vụ tin nhắn, gọi điện của các nhà mạng viễn thông Việt Nam trong vòng 5 năm trở lại đây.</w:t>
       </w:r>
     </w:p>
     <w:p>
@@ -12246,12 +12238,12 @@
         <v:path o:extrusionok="f" gradientshapeok="t" o:connecttype="rect"/>
         <o:lock v:ext="edit" aspectratio="t"/>
       </v:shapetype>
-      <v:shape id="_x0000_i1026" type="#_x0000_t75" style="width:14.25pt;height:14.25pt" o:bullet="t">
+      <v:shape id="_x0000_i1029" type="#_x0000_t75" style="width:14.25pt;height:14.25pt" o:bullet="t">
         <v:imagedata r:id="rId1" o:title="clip_image001"/>
       </v:shape>
     </w:pict>
   </w:numPicBullet>
-  <w:abstractNum w:abstractNumId="0" w15:restartNumberingAfterBreak="0">
+  <w:abstractNum w:abstractNumId="0">
     <w:nsid w:val="061A52CA"/>
     <w:multiLevelType w:val="hybridMultilevel"/>
     <w:tmpl w:val="9E4A086C"/>
@@ -12364,7 +12356,7 @@
       </w:rPr>
     </w:lvl>
   </w:abstractNum>
-  <w:abstractNum w:abstractNumId="1" w15:restartNumberingAfterBreak="0">
+  <w:abstractNum w:abstractNumId="1">
     <w:nsid w:val="0DD14227"/>
     <w:multiLevelType w:val="hybridMultilevel"/>
     <w:tmpl w:val="0FD0E77C"/>
@@ -12450,7 +12442,7 @@
       </w:pPr>
     </w:lvl>
   </w:abstractNum>
-  <w:abstractNum w:abstractNumId="2" w15:restartNumberingAfterBreak="0">
+  <w:abstractNum w:abstractNumId="2">
     <w:nsid w:val="0FA305E3"/>
     <w:multiLevelType w:val="hybridMultilevel"/>
     <w:tmpl w:val="161A318A"/>
@@ -12563,7 +12555,7 @@
       </w:rPr>
     </w:lvl>
   </w:abstractNum>
-  <w:abstractNum w:abstractNumId="3" w15:restartNumberingAfterBreak="0">
+  <w:abstractNum w:abstractNumId="3">
     <w:nsid w:val="11FC253B"/>
     <w:multiLevelType w:val="hybridMultilevel"/>
     <w:tmpl w:val="A6E42842"/>
@@ -12677,7 +12669,7 @@
       </w:rPr>
     </w:lvl>
   </w:abstractNum>
-  <w:abstractNum w:abstractNumId="4" w15:restartNumberingAfterBreak="0">
+  <w:abstractNum w:abstractNumId="4">
     <w:nsid w:val="18FD6933"/>
     <w:multiLevelType w:val="hybridMultilevel"/>
     <w:tmpl w:val="1C5AEF9E"/>
@@ -12790,7 +12782,7 @@
       </w:rPr>
     </w:lvl>
   </w:abstractNum>
-  <w:abstractNum w:abstractNumId="5" w15:restartNumberingAfterBreak="0">
+  <w:abstractNum w:abstractNumId="5">
     <w:nsid w:val="1DA214F3"/>
     <w:multiLevelType w:val="hybridMultilevel"/>
     <w:tmpl w:val="C3D69CE0"/>
@@ -12903,7 +12895,7 @@
       </w:rPr>
     </w:lvl>
   </w:abstractNum>
-  <w:abstractNum w:abstractNumId="6" w15:restartNumberingAfterBreak="0">
+  <w:abstractNum w:abstractNumId="6">
     <w:nsid w:val="1E0C5860"/>
     <w:multiLevelType w:val="hybridMultilevel"/>
     <w:tmpl w:val="3C7A8832"/>
@@ -13016,7 +13008,7 @@
       </w:rPr>
     </w:lvl>
   </w:abstractNum>
-  <w:abstractNum w:abstractNumId="7" w15:restartNumberingAfterBreak="0">
+  <w:abstractNum w:abstractNumId="7">
     <w:nsid w:val="208F546D"/>
     <w:multiLevelType w:val="hybridMultilevel"/>
     <w:tmpl w:val="4276FB84"/>
@@ -13156,7 +13148,7 @@
       </w:rPr>
     </w:lvl>
   </w:abstractNum>
-  <w:abstractNum w:abstractNumId="8" w15:restartNumberingAfterBreak="0">
+  <w:abstractNum w:abstractNumId="8">
     <w:nsid w:val="2A0E1E54"/>
     <w:multiLevelType w:val="hybridMultilevel"/>
     <w:tmpl w:val="49BC0410"/>
@@ -13269,7 +13261,7 @@
       </w:rPr>
     </w:lvl>
   </w:abstractNum>
-  <w:abstractNum w:abstractNumId="9" w15:restartNumberingAfterBreak="0">
+  <w:abstractNum w:abstractNumId="9">
     <w:nsid w:val="3564054B"/>
     <w:multiLevelType w:val="hybridMultilevel"/>
     <w:tmpl w:val="5C326584"/>
@@ -13382,7 +13374,7 @@
       </w:rPr>
     </w:lvl>
   </w:abstractNum>
-  <w:abstractNum w:abstractNumId="10" w15:restartNumberingAfterBreak="0">
+  <w:abstractNum w:abstractNumId="10">
     <w:nsid w:val="3BDF2459"/>
     <w:multiLevelType w:val="hybridMultilevel"/>
     <w:tmpl w:val="2864F5BA"/>
@@ -13495,7 +13487,7 @@
       </w:rPr>
     </w:lvl>
   </w:abstractNum>
-  <w:abstractNum w:abstractNumId="11" w15:restartNumberingAfterBreak="0">
+  <w:abstractNum w:abstractNumId="11">
     <w:nsid w:val="44F1016C"/>
     <w:multiLevelType w:val="hybridMultilevel"/>
     <w:tmpl w:val="6F300CF0"/>
@@ -13608,7 +13600,7 @@
       </w:rPr>
     </w:lvl>
   </w:abstractNum>
-  <w:abstractNum w:abstractNumId="12" w15:restartNumberingAfterBreak="0">
+  <w:abstractNum w:abstractNumId="12">
     <w:nsid w:val="458547B6"/>
     <w:multiLevelType w:val="hybridMultilevel"/>
     <w:tmpl w:val="C80C1008"/>
@@ -13721,7 +13713,7 @@
       </w:rPr>
     </w:lvl>
   </w:abstractNum>
-  <w:abstractNum w:abstractNumId="13" w15:restartNumberingAfterBreak="0">
+  <w:abstractNum w:abstractNumId="13">
     <w:nsid w:val="4F751243"/>
     <w:multiLevelType w:val="hybridMultilevel"/>
     <w:tmpl w:val="B21432EC"/>
@@ -13834,7 +13826,7 @@
       </w:rPr>
     </w:lvl>
   </w:abstractNum>
-  <w:abstractNum w:abstractNumId="14" w15:restartNumberingAfterBreak="0">
+  <w:abstractNum w:abstractNumId="14">
     <w:nsid w:val="568B5D5B"/>
     <w:multiLevelType w:val="hybridMultilevel"/>
     <w:tmpl w:val="80000A3A"/>
@@ -13947,7 +13939,7 @@
       </w:rPr>
     </w:lvl>
   </w:abstractNum>
-  <w:abstractNum w:abstractNumId="15" w15:restartNumberingAfterBreak="0">
+  <w:abstractNum w:abstractNumId="15">
     <w:nsid w:val="57F34A11"/>
     <w:multiLevelType w:val="hybridMultilevel"/>
     <w:tmpl w:val="72A6DB9C"/>
@@ -14060,7 +14052,7 @@
       </w:rPr>
     </w:lvl>
   </w:abstractNum>
-  <w:abstractNum w:abstractNumId="16" w15:restartNumberingAfterBreak="0">
+  <w:abstractNum w:abstractNumId="16">
     <w:nsid w:val="58807DE6"/>
     <w:multiLevelType w:val="hybridMultilevel"/>
     <w:tmpl w:val="6EF297BA"/>
@@ -14173,7 +14165,7 @@
       </w:rPr>
     </w:lvl>
   </w:abstractNum>
-  <w:abstractNum w:abstractNumId="17" w15:restartNumberingAfterBreak="0">
+  <w:abstractNum w:abstractNumId="17">
     <w:nsid w:val="6E55722C"/>
     <w:multiLevelType w:val="hybridMultilevel"/>
     <w:tmpl w:val="8640D0E0"/>
@@ -14286,7 +14278,7 @@
       </w:rPr>
     </w:lvl>
   </w:abstractNum>
-  <w:abstractNum w:abstractNumId="18" w15:restartNumberingAfterBreak="0">
+  <w:abstractNum w:abstractNumId="18">
     <w:nsid w:val="78A64508"/>
     <w:multiLevelType w:val="hybridMultilevel"/>
     <w:tmpl w:val="10F4E46C"/>
@@ -15124,6 +15116,7 @@
       <w:spacing w:after="0" w:line="240" w:lineRule="auto"/>
     </w:pPr>
     <w:tblPr>
+      <w:tblInd w:w="0" w:type="dxa"/>
       <w:tblBorders>
         <w:top w:val="single" w:sz="4" w:space="0" w:color="auto"/>
         <w:left w:val="single" w:sz="4" w:space="0" w:color="auto"/>
@@ -15132,6 +15125,12 @@
         <w:insideH w:val="single" w:sz="4" w:space="0" w:color="auto"/>
         <w:insideV w:val="single" w:sz="4" w:space="0" w:color="auto"/>
       </w:tblBorders>
+      <w:tblCellMar>
+        <w:top w:w="0" w:type="dxa"/>
+        <w:left w:w="108" w:type="dxa"/>
+        <w:bottom w:w="0" w:type="dxa"/>
+        <w:right w:w="108" w:type="dxa"/>
+      </w:tblCellMar>
     </w:tblPr>
   </w:style>
   <w:style w:type="paragraph" w:styleId="ListParagraph">

</xml_diff>